<commit_message>
created pdfs for posting
</commit_message>
<xml_diff>
--- a/4.Use_Cases/E1/MacroWeldingAddNewEmployeeUseCaseExtended.docx
+++ b/4.Use_Cases/E1/MacroWeldingAddNewEmployeeUseCaseExtended.docx
@@ -261,7 +261,15 @@
     </w:p>
     <w:p>
       <w:r>
-        <w:t>Iteration I1.</w:t>
+        <w:t xml:space="preserve">Iteration </w:t>
+      </w:r>
+      <w:r>
+        <w:t>E</w:t>
+      </w:r>
+      <w:bookmarkStart w:id="0" w:name="_GoBack"/>
+      <w:bookmarkEnd w:id="0"/>
+      <w:r>
+        <w:t>1.</w:t>
       </w:r>
     </w:p>
     <w:p>
@@ -424,12 +432,7 @@
         <w:t xml:space="preserve"> </w:t>
       </w:r>
       <w:r>
-        <w:t>bank</w:t>
-      </w:r>
-      <w:bookmarkStart w:id="0" w:name="_GoBack"/>
-      <w:bookmarkEnd w:id="0"/>
-      <w:r>
-        <w:t xml:space="preserve"> account #,  personal email, personal phone number, SIN</w:t>
+        <w:t>bank account #,  personal email, personal phone number, SIN</w:t>
       </w:r>
       <w:r>
         <w:t>, and photo</w:t>
@@ -618,6 +621,7 @@
     </w:p>
     <w:p>
       <w:r>
+        <w:lastRenderedPageBreak/>
         <w:t xml:space="preserve">Line 4 – not all the required information </w:t>
       </w:r>
       <w:r>
@@ -640,10 +644,7 @@
         <w:t>Line 5 - Information that is provided is not valid</w:t>
       </w:r>
       <w:r>
-        <w:t xml:space="preserve">. </w:t>
-      </w:r>
-      <w:r>
-        <w:t>The user is prompted to retry.</w:t>
+        <w:t>. The user is prompted to retry.</w:t>
       </w:r>
     </w:p>
     <w:p>
@@ -660,7 +661,6 @@
           <w:sz w:val="28"/>
           <w:szCs w:val="28"/>
         </w:rPr>
-        <w:lastRenderedPageBreak/>
         <w:t>Business rules application:</w:t>
       </w:r>
     </w:p>
@@ -682,7 +682,7 @@
     <w:p/>
     <w:p/>
     <w:sectPr>
-      <w:pgSz w:w="11906" w:h="16838"/>
+      <w:pgSz w:w="12240" w:h="15840" w:code="1"/>
       <w:pgMar w:top="1440" w:right="1440" w:bottom="1440" w:left="1440" w:header="720" w:footer="720" w:gutter="0"/>
       <w:cols w:space="720"/>
       <w:docGrid w:linePitch="360"/>
@@ -1118,6 +1118,7 @@
     <w:lsdException w:name="HTML Sample" w:semiHidden="1" w:unhideWhenUsed="1"/>
     <w:lsdException w:name="HTML Typewriter" w:semiHidden="1" w:unhideWhenUsed="1"/>
     <w:lsdException w:name="HTML Variable" w:semiHidden="1" w:unhideWhenUsed="1"/>
+    <w:lsdException w:name="Normal Table" w:semiHidden="1" w:unhideWhenUsed="1"/>
     <w:lsdException w:name="annotation subject" w:semiHidden="1" w:unhideWhenUsed="1"/>
     <w:lsdException w:name="No List" w:semiHidden="1" w:unhideWhenUsed="1"/>
     <w:lsdException w:name="Outline List 1" w:semiHidden="1" w:unhideWhenUsed="1"/>
@@ -1160,8 +1161,11 @@
     <w:lsdException w:name="Table Contemporary" w:semiHidden="1" w:unhideWhenUsed="1"/>
     <w:lsdException w:name="Table Elegant" w:semiHidden="1" w:unhideWhenUsed="1"/>
     <w:lsdException w:name="Table Professional" w:semiHidden="1" w:unhideWhenUsed="1"/>
+    <w:lsdException w:name="Table Subtle 1" w:semiHidden="1" w:unhideWhenUsed="1"/>
     <w:lsdException w:name="Table Subtle 2" w:semiHidden="1" w:unhideWhenUsed="1"/>
     <w:lsdException w:name="Table Web 1" w:semiHidden="1" w:unhideWhenUsed="1"/>
+    <w:lsdException w:name="Table Web 2" w:semiHidden="1" w:unhideWhenUsed="1"/>
+    <w:lsdException w:name="Table Web 3" w:semiHidden="1" w:unhideWhenUsed="1"/>
     <w:lsdException w:name="Balloon Text" w:semiHidden="1" w:unhideWhenUsed="1"/>
     <w:lsdException w:name="Table Grid" w:uiPriority="39"/>
     <w:lsdException w:name="Table Theme" w:semiHidden="1" w:unhideWhenUsed="1"/>

</xml_diff>